<commit_message>
3 CPP injection faire
</commit_message>
<xml_diff>
--- a/Trame-simplifiée-cat-1.docx
+++ b/Trame-simplifiée-cat-1.docx
@@ -305,7 +305,24 @@
           <w:i/>
           <w:color w:val="002060"/>
         </w:rPr>
-        <w:t>Protocole P1 + pied de page ; DM A ANSM ; HPS A ANSM + A CPP ; Médicaments A4 ANSM ; PB A4 ANSM</w:t>
+        <w:t xml:space="preserve">Protocole P1 + pied de page ; DM A ANSM ; HPS A ANSM + </w:t>
+      </w:r>
+      <w:r>
+        <w:rPr>
+          <w:rFonts w:cstheme="minorHAnsi"/>
+          <w:i/>
+          <w:color w:val="002060"/>
+          <w:highlight w:val="yellow"/>
+        </w:rPr>
+        <w:t>A CPP</w:t>
+      </w:r>
+      <w:r>
+        <w:rPr>
+          <w:rFonts w:cstheme="minorHAnsi"/>
+          <w:i/>
+          <w:color w:val="002060"/>
+        </w:rPr>
+        <w:t> ; Médicaments A4 ANSM ; PB A4 ANSM</w:t>
       </w:r>
     </w:p>
     <w:bookmarkEnd w:id="2"/>
@@ -375,6 +392,8 @@
         </w:rPr>
         <w:t>Protocole P1 ; Médicaments A2 ANSM + Q1 CPP</w:t>
       </w:r>
+      <w:bookmarkStart w:id="4" w:name="_GoBack"/>
+      <w:bookmarkEnd w:id="4"/>
     </w:p>
     <w:p>
       <w:pPr>
@@ -701,7 +720,7 @@
         </w:rPr>
         <w:t xml:space="preserve">Toutes les infos ci-dessous sont dans la page 4 du protocole + </w:t>
       </w:r>
-      <w:bookmarkStart w:id="4" w:name="_Hlk1035405"/>
+      <w:bookmarkStart w:id="5" w:name="_Hlk1035405"/>
       <w:r>
         <w:rPr>
           <w:rFonts w:cstheme="minorHAnsi"/>
@@ -711,7 +730,7 @@
         <w:t>B1 ANSM (tous) + HPS B1 CPP</w:t>
       </w:r>
     </w:p>
-    <w:bookmarkEnd w:id="4"/>
+    <w:bookmarkEnd w:id="5"/>
     <w:p>
       <w:pPr>
         <w:jc w:val="both"/>
@@ -735,7 +754,7 @@
         </w:rPr>
         <w:t xml:space="preserve"> </w:t>
       </w:r>
-      <w:bookmarkStart w:id="5" w:name="_Hlk1035367"/>
+      <w:bookmarkStart w:id="6" w:name="_Hlk1035367"/>
       <w:r>
         <w:rPr>
           <w:rFonts w:cstheme="minorHAnsi"/>
@@ -745,7 +764,7 @@
         <w:t>Protocole P1 + résumé + 14.1</w:t>
       </w:r>
     </w:p>
-    <w:bookmarkEnd w:id="5"/>
+    <w:bookmarkEnd w:id="6"/>
     <w:p>
       <w:pPr>
         <w:jc w:val="both"/>
@@ -775,7 +794,7 @@
         </w:rPr>
         <w:t xml:space="preserve">Adresse : </w:t>
       </w:r>
-      <w:bookmarkStart w:id="6" w:name="_Hlk1035469"/>
+      <w:bookmarkStart w:id="7" w:name="_Hlk1035469"/>
       <w:r>
         <w:rPr>
           <w:rFonts w:cstheme="minorHAnsi"/>
@@ -784,7 +803,7 @@
         </w:rPr>
         <w:t>Protocole P1 + résumé </w:t>
       </w:r>
-      <w:bookmarkEnd w:id="6"/>
+      <w:bookmarkEnd w:id="7"/>
     </w:p>
     <w:p>
       <w:pPr>
@@ -1115,7 +1134,7 @@
           <w:color w:val="002060"/>
         </w:rPr>
       </w:pPr>
-      <w:bookmarkStart w:id="7" w:name="_Hlk1035970"/>
+      <w:bookmarkStart w:id="8" w:name="_Hlk1035970"/>
       <w:r>
         <w:rPr>
           <w:rFonts w:cstheme="minorHAnsi"/>
@@ -1124,7 +1143,7 @@
         </w:rPr>
         <w:t xml:space="preserve">Protocole P1 + P4 + résumé </w:t>
       </w:r>
-      <w:bookmarkEnd w:id="7"/>
+      <w:bookmarkEnd w:id="8"/>
       <w:r>
         <w:rPr>
           <w:rFonts w:cstheme="minorHAnsi"/>
@@ -1147,7 +1166,7 @@
           <w:color w:val="002060"/>
         </w:rPr>
       </w:pPr>
-      <w:bookmarkStart w:id="8" w:name="_Hlk1036309"/>
+      <w:bookmarkStart w:id="9" w:name="_Hlk1036309"/>
       <w:r>
         <w:rPr>
           <w:rFonts w:cstheme="minorHAnsi"/>
@@ -1157,7 +1176,7 @@
         <w:t xml:space="preserve">DM G1 ANSM </w:t>
       </w:r>
     </w:p>
-    <w:bookmarkEnd w:id="8"/>
+    <w:bookmarkEnd w:id="9"/>
     <w:p>
       <w:pPr>
         <w:rPr>
@@ -1199,7 +1218,7 @@
         </w:rPr>
         <w:t xml:space="preserve"> </w:t>
       </w:r>
-      <w:bookmarkStart w:id="9" w:name="_Hlk1036327"/>
+      <w:bookmarkStart w:id="10" w:name="_Hlk1036327"/>
       <w:r>
         <w:rPr>
           <w:rFonts w:cstheme="minorHAnsi"/>
@@ -1238,7 +1257,7 @@
         </w:rPr>
         <w:t xml:space="preserve"> G1.3 ANSM; PB G1.1 ANSM</w:t>
       </w:r>
-      <w:bookmarkEnd w:id="9"/>
+      <w:bookmarkEnd w:id="10"/>
     </w:p>
     <w:p>
       <w:pPr>
@@ -1527,7 +1546,7 @@
         </w:rPr>
         <w:t xml:space="preserve"> </w:t>
       </w:r>
-      <w:bookmarkStart w:id="10" w:name="_Hlk1036447"/>
+      <w:bookmarkStart w:id="11" w:name="_Hlk1036447"/>
       <w:r>
         <w:rPr>
           <w:rFonts w:cstheme="minorHAnsi"/>
@@ -1538,7 +1557,7 @@
         <w:t>HPS I1 ANSM + I1 CPP</w:t>
       </w:r>
     </w:p>
-    <w:bookmarkEnd w:id="10"/>
+    <w:bookmarkEnd w:id="11"/>
     <w:p>
       <w:pPr>
         <w:rPr>
@@ -1551,7 +1570,7 @@
         </w:rPr>
         <w:t xml:space="preserve">N° téléphone : </w:t>
       </w:r>
-      <w:bookmarkStart w:id="11" w:name="_Hlk1036465"/>
+      <w:bookmarkStart w:id="12" w:name="_Hlk1036465"/>
       <w:r>
         <w:rPr>
           <w:rFonts w:cstheme="minorHAnsi"/>
@@ -1560,7 +1579,7 @@
         </w:rPr>
         <w:t>HPS I1 CPP</w:t>
       </w:r>
-      <w:bookmarkEnd w:id="11"/>
+      <w:bookmarkEnd w:id="12"/>
     </w:p>
     <w:p>
       <w:pPr>
@@ -1607,7 +1626,7 @@
         </w:rPr>
         <w:t xml:space="preserve"> </w:t>
       </w:r>
-      <w:bookmarkStart w:id="12" w:name="_Hlk1036473"/>
+      <w:bookmarkStart w:id="13" w:name="_Hlk1036473"/>
       <w:r>
         <w:rPr>
           <w:rFonts w:cstheme="minorHAnsi"/>
@@ -1618,7 +1637,7 @@
         <w:t>HPS I1 ANSM + I1 CPP</w:t>
       </w:r>
     </w:p>
-    <w:bookmarkEnd w:id="12"/>
+    <w:bookmarkEnd w:id="13"/>
     <w:p>
       <w:pPr>
         <w:rPr>
@@ -5226,8 +5245,6 @@
         </w:rPr>
         <w:t>n</w:t>
       </w:r>
-      <w:bookmarkStart w:id="13" w:name="_GoBack"/>
-      <w:bookmarkEnd w:id="13"/>
       <w:r>
         <w:rPr>
           <w:rFonts w:cstheme="minorHAnsi"/>

</xml_diff>

<commit_message>
liaison interface finie pouir toues les cat
</commit_message>
<xml_diff>
--- a/Trame-simplifiée-cat-1.docx
+++ b/Trame-simplifiée-cat-1.docx
@@ -130,6 +130,8 @@
           <w:color w:val="002060"/>
         </w:rPr>
       </w:pPr>
+      <w:bookmarkStart w:id="1" w:name="_GoBack"/>
+      <w:bookmarkEnd w:id="1"/>
       <w:r>
         <w:rPr>
           <w:rFonts w:cstheme="minorHAnsi"/>
@@ -197,7 +199,7 @@
           <w:szCs w:val="22"/>
         </w:rPr>
       </w:pPr>
-      <w:bookmarkStart w:id="1" w:name="_Hlk1034751"/>
+      <w:bookmarkStart w:id="2" w:name="_Hlk1034751"/>
       <w:r>
         <w:rPr>
           <w:rFonts w:cstheme="minorHAnsi"/>
@@ -219,7 +221,7 @@
         <w:t xml:space="preserve">SM </w:t>
       </w:r>
     </w:p>
-    <w:bookmarkEnd w:id="1"/>
+    <w:bookmarkEnd w:id="2"/>
     <w:p>
       <w:pPr>
         <w:pStyle w:val="Commentaire"/>
@@ -298,7 +300,7 @@
           <w:color w:val="002060"/>
         </w:rPr>
       </w:pPr>
-      <w:bookmarkStart w:id="2" w:name="_Hlk1034851"/>
+      <w:bookmarkStart w:id="3" w:name="_Hlk1034851"/>
       <w:r>
         <w:rPr>
           <w:rFonts w:cstheme="minorHAnsi"/>
@@ -325,7 +327,7 @@
         <w:t> ; Médicaments A4 ANSM ; PB A4 ANSM</w:t>
       </w:r>
     </w:p>
-    <w:bookmarkEnd w:id="2"/>
+    <w:bookmarkEnd w:id="3"/>
     <w:p>
       <w:pPr>
         <w:jc w:val="both"/>
@@ -383,7 +385,7 @@
           <w:color w:val="002060"/>
         </w:rPr>
       </w:pPr>
-      <w:bookmarkStart w:id="3" w:name="_Hlk1034951"/>
+      <w:bookmarkStart w:id="4" w:name="_Hlk1034951"/>
       <w:r>
         <w:rPr>
           <w:rFonts w:cstheme="minorHAnsi"/>
@@ -392,20 +394,18 @@
         </w:rPr>
         <w:t>Protocole P1 ; Médicaments A2 ANSM + Q1 CPP</w:t>
       </w:r>
-      <w:bookmarkStart w:id="4" w:name="_GoBack"/>
-      <w:bookmarkEnd w:id="4"/>
-    </w:p>
-    <w:p>
-      <w:pPr>
-        <w:jc w:val="both"/>
-        <w:rPr>
-          <w:rFonts w:cstheme="minorHAnsi"/>
-          <w:i/>
-          <w:color w:val="002060"/>
-        </w:rPr>
-      </w:pPr>
-    </w:p>
-    <w:bookmarkEnd w:id="3"/>
+    </w:p>
+    <w:p>
+      <w:pPr>
+        <w:jc w:val="both"/>
+        <w:rPr>
+          <w:rFonts w:cstheme="minorHAnsi"/>
+          <w:i/>
+          <w:color w:val="002060"/>
+        </w:rPr>
+      </w:pPr>
+    </w:p>
+    <w:bookmarkEnd w:id="4"/>
     <w:p>
       <w:pPr>
         <w:pStyle w:val="Paragraphedeliste"/>

</xml_diff>